<commit_message>
Update project documentation with source code link and overview of completed tasks
</commit_message>
<xml_diff>
--- a/Document/Báo cáo tiến độ 20.9.docx
+++ b/Document/Báo cáo tiến độ 20.9.docx
@@ -291,8 +291,14 @@
     <w:p>
       <w:pPr>
         <w:pStyle w:val="Heading1"/>
+        <w:rPr>
+          <w:lang w:val="vi-VN"/>
+        </w:rPr>
       </w:pPr>
       <w:r>
+        <w:rPr>
+          <w:lang w:val="vi-VN"/>
+        </w:rPr>
         <w:t>BÁO CÁO TIẾN ĐỘ THỰC TẬP KỸ SƯ</w:t>
       </w:r>
     </w:p>
@@ -305,7 +311,6 @@
           <w:bCs/>
           <w:sz w:val="26"/>
           <w:szCs w:val="26"/>
-          <w:lang w:val="fr-FR"/>
         </w:rPr>
       </w:pPr>
     </w:p>
@@ -316,7 +321,6 @@
           <w:rFonts w:asciiTheme="majorHAnsi" w:hAnsiTheme="majorHAnsi" w:cstheme="majorHAnsi"/>
           <w:sz w:val="26"/>
           <w:szCs w:val="26"/>
-          <w:lang w:val="fr-FR"/>
         </w:rPr>
       </w:pPr>
       <w:r>
@@ -326,7 +330,6 @@
           <w:bCs/>
           <w:sz w:val="26"/>
           <w:szCs w:val="26"/>
-          <w:lang w:val="fr-FR"/>
         </w:rPr>
         <w:t xml:space="preserve">Họ và tên sinh viên : </w:t>
       </w:r>
@@ -335,7 +338,6 @@
           <w:rFonts w:asciiTheme="majorHAnsi" w:hAnsiTheme="majorHAnsi" w:cstheme="majorHAnsi"/>
           <w:sz w:val="26"/>
           <w:szCs w:val="26"/>
-          <w:lang w:val="fr-FR"/>
         </w:rPr>
         <w:t>Đinh Hoàng Trung Khánh</w:t>
       </w:r>
@@ -349,7 +351,7 @@
         <w:spacing w:before="120" w:line="276" w:lineRule="auto"/>
         <w:rPr>
           <w:rFonts w:asciiTheme="majorHAnsi" w:hAnsiTheme="majorHAnsi" w:cstheme="majorHAnsi"/>
-          <w:lang w:val="fr-FR"/>
+          <w:lang w:val="en-US"/>
         </w:rPr>
       </w:pPr>
       <w:r>
@@ -431,7 +433,6 @@
           <w:noProof/>
           <w:sz w:val="26"/>
           <w:szCs w:val="26"/>
-          <w:lang w:val="fr-FR"/>
         </w:rPr>
       </w:pPr>
       <w:r>
@@ -559,7 +560,6 @@
           <w:noProof/>
           <w:sz w:val="26"/>
           <w:szCs w:val="26"/>
-          <w:lang w:val="en-US"/>
         </w:rPr>
       </w:pPr>
       <w:r>
@@ -571,7 +571,29 @@
           <w:sz w:val="26"/>
           <w:szCs w:val="26"/>
         </w:rPr>
-        <w:t>Thời gian thực hiện:</w:t>
+        <w:t xml:space="preserve">Thời gian </w:t>
+      </w:r>
+      <w:r>
+        <w:rPr>
+          <w:rFonts w:asciiTheme="majorHAnsi" w:hAnsiTheme="majorHAnsi" w:cstheme="majorHAnsi"/>
+          <w:b/>
+          <w:iCs/>
+          <w:noProof/>
+          <w:sz w:val="26"/>
+          <w:szCs w:val="26"/>
+        </w:rPr>
+        <w:t>thực</w:t>
+      </w:r>
+      <w:r>
+        <w:rPr>
+          <w:rFonts w:asciiTheme="majorHAnsi" w:hAnsiTheme="majorHAnsi" w:cstheme="majorHAnsi"/>
+          <w:b/>
+          <w:i/>
+          <w:noProof/>
+          <w:sz w:val="26"/>
+          <w:szCs w:val="26"/>
+        </w:rPr>
+        <w:t xml:space="preserve"> hiện:</w:t>
       </w:r>
       <w:r>
         <w:rPr>
@@ -587,14 +609,61 @@
     </w:p>
     <w:p>
       <w:pPr>
-        <w:pStyle w:val="Heading2"/>
         <w:rPr>
-          <w:lang w:val="en-US"/>
+          <w:rFonts w:asciiTheme="majorHAnsi" w:hAnsiTheme="majorHAnsi" w:cstheme="majorHAnsi"/>
+          <w:sz w:val="26"/>
+          <w:szCs w:val="26"/>
         </w:rPr>
       </w:pPr>
       <w:r>
         <w:rPr>
-          <w:lang w:val="en-US"/>
+          <w:rFonts w:asciiTheme="majorHAnsi" w:hAnsiTheme="majorHAnsi" w:cstheme="majorHAnsi"/>
+          <w:b/>
+          <w:bCs/>
+          <w:sz w:val="26"/>
+          <w:szCs w:val="26"/>
+          <w:lang w:val="fr-FR"/>
+        </w:rPr>
+        <w:t xml:space="preserve">Source </w:t>
+      </w:r>
+      <w:proofErr w:type="gramStart"/>
+      <w:r>
+        <w:rPr>
+          <w:rFonts w:asciiTheme="majorHAnsi" w:hAnsiTheme="majorHAnsi" w:cstheme="majorHAnsi"/>
+          <w:b/>
+          <w:bCs/>
+          <w:sz w:val="26"/>
+          <w:szCs w:val="26"/>
+          <w:lang w:val="fr-FR"/>
+        </w:rPr>
+        <w:t>code:</w:t>
+      </w:r>
+      <w:proofErr w:type="gramEnd"/>
+      <w:r>
+        <w:rPr>
+          <w:rFonts w:asciiTheme="majorHAnsi" w:hAnsiTheme="majorHAnsi" w:cstheme="majorHAnsi"/>
+          <w:b/>
+          <w:bCs/>
+          <w:sz w:val="26"/>
+          <w:szCs w:val="26"/>
+          <w:lang w:val="fr-FR"/>
+        </w:rPr>
+        <w:t xml:space="preserve"> </w:t>
+      </w:r>
+      <w:r>
+        <w:rPr>
+          <w:rFonts w:asciiTheme="majorHAnsi" w:hAnsiTheme="majorHAnsi" w:cstheme="majorHAnsi"/>
+          <w:sz w:val="26"/>
+          <w:szCs w:val="26"/>
+          <w:lang w:val="fr-FR"/>
+        </w:rPr>
+        <w:t>https://github.com/pytago02/BaristaCoffee_ICTU_KYSU.git</w:t>
+      </w:r>
+      <w:r>
+        <w:rPr>
+          <w:rFonts w:asciiTheme="majorHAnsi" w:hAnsiTheme="majorHAnsi" w:cstheme="majorHAnsi"/>
+          <w:sz w:val="26"/>
+          <w:szCs w:val="26"/>
         </w:rPr>
         <w:br w:type="page"/>
       </w:r>
@@ -602,19 +671,21 @@
     <w:p>
       <w:pPr>
         <w:pStyle w:val="Heading2"/>
-        <w:numPr>
-          <w:ilvl w:val="0"/>
-          <w:numId w:val="8"/>
-        </w:numPr>
         <w:rPr>
-          <w:lang w:val="en-US"/>
+          <w:lang w:val="vi-VN"/>
         </w:rPr>
       </w:pPr>
       <w:r>
         <w:rPr>
-          <w:lang w:val="en-US"/>
+          <w:lang w:val="vi-VN"/>
         </w:rPr>
         <w:lastRenderedPageBreak/>
+        <w:t xml:space="preserve">1. </w:t>
+      </w:r>
+      <w:r>
+        <w:rPr>
+          <w:lang w:val="vi-VN"/>
+        </w:rPr>
         <w:t>Tổng quan các công việc đã thực hiện được</w:t>
       </w:r>
     </w:p>
@@ -626,7 +697,6 @@
           <w:rFonts w:asciiTheme="majorHAnsi" w:hAnsiTheme="majorHAnsi" w:cstheme="majorHAnsi"/>
           <w:sz w:val="26"/>
           <w:szCs w:val="26"/>
-          <w:lang w:val="en-US"/>
         </w:rPr>
       </w:pPr>
       <w:r>
@@ -634,7 +704,6 @@
           <w:rFonts w:asciiTheme="majorHAnsi" w:hAnsiTheme="majorHAnsi" w:cstheme="majorHAnsi"/>
           <w:sz w:val="26"/>
           <w:szCs w:val="26"/>
-          <w:lang w:val="en-US"/>
         </w:rPr>
         <w:t>Backend</w:t>
       </w:r>
@@ -655,7 +724,6 @@
           <w:rFonts w:asciiTheme="majorHAnsi" w:hAnsiTheme="majorHAnsi" w:cstheme="majorHAnsi"/>
           <w:sz w:val="26"/>
           <w:szCs w:val="26"/>
-          <w:lang w:val="en-US"/>
         </w:rPr>
       </w:pPr>
       <w:r>
@@ -664,15 +732,7 @@
           <w:sz w:val="26"/>
           <w:szCs w:val="26"/>
         </w:rPr>
-        <w:t>Front end</w:t>
-      </w:r>
-      <w:r>
-        <w:rPr>
-          <w:rFonts w:asciiTheme="majorHAnsi" w:hAnsiTheme="majorHAnsi" w:cstheme="majorHAnsi"/>
-          <w:sz w:val="26"/>
-          <w:szCs w:val="26"/>
-        </w:rPr>
-        <w:t xml:space="preserve"> dự án được phát triển bằng Angular, tích hợp PrimeNG, TailwindCSS, Chart.js cùng các thư viện hỗ trợ khác. Giao diện quản trị đã được xây dựng tương đối hoàn chỉnh với các module: Dashboard (thống kê, biểu đồ), Quản lý bàn &amp; khu vực, Quản lý menu &amp; danh mục, Quản lý order, Quản lý nhân viên, Quản lý khách hàng và Quản lý nguyên liệu. Các chức năng CRUD, tìm kiếm, lọc, thống kê đều đã được triển khai, đồng thời hệ thống đã hỗ trợ trực quan hoá dữ liệu qua biểu đồ và quản lý tình trạng sản phẩm trong kho.</w:t>
+        <w:t>Front end dự án được phát triển bằng Angular, tích hợp PrimeNG, TailwindCSS, Chart.js cùng các thư viện hỗ trợ khác. Giao diện quản trị đã được xây dựng tương đối hoàn chỉnh với các module: Dashboard (thống kê, biểu đồ), Quản lý bàn &amp; khu vực, Quản lý menu &amp; danh mục, Quản lý order, Quản lý nhân viên, Quản lý khách hàng và Quản lý nguyên liệu. Các chức năng CRUD, tìm kiếm, lọc, thống kê đều đã được triển khai, đồng thời hệ thống đã hỗ trợ trực quan hoá dữ liệu qua biểu đồ và quản lý tình trạng sản phẩm trong kho.</w:t>
       </w:r>
     </w:p>
     <w:p>
@@ -683,7 +743,6 @@
           <w:rFonts w:asciiTheme="majorHAnsi" w:hAnsiTheme="majorHAnsi" w:cstheme="majorHAnsi"/>
           <w:sz w:val="26"/>
           <w:szCs w:val="26"/>
-          <w:lang w:val="en-US"/>
         </w:rPr>
       </w:pPr>
     </w:p>
@@ -698,13 +757,7 @@
         <w:rPr>
           <w:lang w:val="vi-VN"/>
         </w:rPr>
-        <w:t xml:space="preserve">2. </w:t>
-      </w:r>
-      <w:r>
-        <w:rPr>
-          <w:lang w:val="vi-VN"/>
-        </w:rPr>
-        <w:t>Bảng các chức năng, công việc đã thực hiện.</w:t>
+        <w:t>2. Bảng các chức năng, công việc đã thực hiện.</w:t>
       </w:r>
     </w:p>
     <w:p>
@@ -2474,7 +2527,6 @@
           <w:bCs/>
           <w:sz w:val="26"/>
           <w:szCs w:val="26"/>
-          <w:lang w:val="en-US"/>
         </w:rPr>
       </w:pPr>
     </w:p>
@@ -2486,7 +2538,6 @@
           <w:bCs/>
           <w:sz w:val="26"/>
           <w:szCs w:val="26"/>
-          <w:lang w:val="en-US"/>
         </w:rPr>
       </w:pPr>
       <w:r>
@@ -2496,7 +2547,6 @@
           <w:bCs/>
           <w:sz w:val="26"/>
           <w:szCs w:val="26"/>
-          <w:lang w:val="en-US"/>
         </w:rPr>
         <w:br w:type="page"/>
       </w:r>
@@ -2752,7 +2802,7 @@
               <w:tblLook w:val="04A0" w:firstRow="1" w:lastRow="0" w:firstColumn="1" w:lastColumn="0" w:noHBand="0" w:noVBand="1"/>
             </w:tblPr>
             <w:tblGrid>
-              <w:gridCol w:w="1483"/>
+              <w:gridCol w:w="2210"/>
             </w:tblGrid>
             <w:tr>
               <w:trPr>
@@ -2937,7 +2987,7 @@
               <w:tblLook w:val="04A0" w:firstRow="1" w:lastRow="0" w:firstColumn="1" w:lastColumn="0" w:noHBand="0" w:noVBand="1"/>
             </w:tblPr>
             <w:tblGrid>
-              <w:gridCol w:w="3593"/>
+              <w:gridCol w:w="4221"/>
             </w:tblGrid>
             <w:tr>
               <w:trPr>
@@ -2991,23 +3041,7 @@
                       <w:szCs w:val="26"/>
                     </w:rPr>
                     <w:br/>
-                    <w:t>- Cấu hình</w:t>
-                  </w:r>
-                  <w:r>
-                    <w:rPr>
-                      <w:rFonts w:asciiTheme="majorHAnsi" w:hAnsiTheme="majorHAnsi" w:cstheme="majorHAnsi"/>
-                      <w:sz w:val="26"/>
-                      <w:szCs w:val="26"/>
-                    </w:rPr>
-                    <w:t xml:space="preserve"> </w:t>
-                  </w:r>
-                  <w:r>
-                    <w:rPr>
-                      <w:rFonts w:asciiTheme="majorHAnsi" w:hAnsiTheme="majorHAnsi" w:cstheme="majorHAnsi"/>
-                      <w:sz w:val="26"/>
-                      <w:szCs w:val="26"/>
-                    </w:rPr>
-                    <w:t>providePrimeNG, provideAnimationsAsync trong app.config.ts.</w:t>
+                    <w:t>- Cấu hình providePrimeNG, provideAnimationsAsync trong app.config.ts.</w:t>
                   </w:r>
                   <w:r>
                     <w:rPr>
@@ -3490,7 +3524,7 @@
               <w:tblLook w:val="04A0" w:firstRow="1" w:lastRow="0" w:firstColumn="1" w:lastColumn="0" w:noHBand="0" w:noVBand="1"/>
             </w:tblPr>
             <w:tblGrid>
-              <w:gridCol w:w="3593"/>
+              <w:gridCol w:w="4221"/>
             </w:tblGrid>
             <w:tr>
               <w:trPr>
@@ -3914,14 +3948,6 @@
                       <w:szCs w:val="26"/>
                     </w:rPr>
                     <w:br/>
-                  </w:r>
-                  <w:r>
-                    <w:rPr>
-                      <w:rFonts w:asciiTheme="majorHAnsi" w:hAnsiTheme="majorHAnsi" w:cstheme="majorHAnsi"/>
-                      <w:sz w:val="26"/>
-                      <w:szCs w:val="26"/>
-                    </w:rPr>
-                    <w:lastRenderedPageBreak/>
                     <w:t>- Đăng nhập customer.</w:t>
                   </w:r>
                   <w:r>
@@ -3931,6 +3957,14 @@
                       <w:szCs w:val="26"/>
                     </w:rPr>
                     <w:br/>
+                  </w:r>
+                  <w:r>
+                    <w:rPr>
+                      <w:rFonts w:asciiTheme="majorHAnsi" w:hAnsiTheme="majorHAnsi" w:cstheme="majorHAnsi"/>
+                      <w:sz w:val="26"/>
+                      <w:szCs w:val="26"/>
+                    </w:rPr>
+                    <w:lastRenderedPageBreak/>
                     <w:t>- Lấy danh sách user.</w:t>
                   </w:r>
                   <w:r>
@@ -4894,7 +4928,7 @@
               <w:tblLook w:val="04A0" w:firstRow="1" w:lastRow="0" w:firstColumn="1" w:lastColumn="0" w:noHBand="0" w:noVBand="1"/>
             </w:tblPr>
             <w:tblGrid>
-              <w:gridCol w:w="3593"/>
+              <w:gridCol w:w="4221"/>
             </w:tblGrid>
             <w:tr>
               <w:trPr>
@@ -4913,7 +4947,6 @@
                       <w:rFonts w:asciiTheme="majorHAnsi" w:hAnsiTheme="majorHAnsi" w:cstheme="majorHAnsi"/>
                       <w:sz w:val="26"/>
                       <w:szCs w:val="26"/>
-                      <w:lang w:val="en-US"/>
                     </w:rPr>
                   </w:pPr>
                   <w:r>
@@ -4959,7 +4992,6 @@
                       <w:rFonts w:asciiTheme="majorHAnsi" w:hAnsiTheme="majorHAnsi" w:cstheme="majorHAnsi"/>
                       <w:sz w:val="26"/>
                       <w:szCs w:val="26"/>
-                      <w:lang w:val="en-US"/>
                     </w:rPr>
                   </w:pPr>
                 </w:p>
@@ -4999,7 +5031,6 @@
                 <w:sz w:val="26"/>
                 <w:szCs w:val="26"/>
               </w:rPr>
-              <w:lastRenderedPageBreak/>
               <w:t>4. Menu &amp; Danh mục (9.9 – 13.9)</w:t>
             </w:r>
           </w:p>
@@ -5094,7 +5125,7 @@
               <w:tblLook w:val="04A0" w:firstRow="1" w:lastRow="0" w:firstColumn="1" w:lastColumn="0" w:noHBand="0" w:noVBand="1"/>
             </w:tblPr>
             <w:tblGrid>
-              <w:gridCol w:w="3593"/>
+              <w:gridCol w:w="4221"/>
             </w:tblGrid>
             <w:tr>
               <w:trPr>
@@ -5139,6 +5170,14 @@
                       <w:szCs w:val="26"/>
                     </w:rPr>
                     <w:br/>
+                  </w:r>
+                  <w:r>
+                    <w:rPr>
+                      <w:rFonts w:asciiTheme="majorHAnsi" w:hAnsiTheme="majorHAnsi" w:cstheme="majorHAnsi"/>
+                      <w:sz w:val="26"/>
+                      <w:szCs w:val="26"/>
+                    </w:rPr>
+                    <w:lastRenderedPageBreak/>
                     <w:t>- Admin Category: tạo danh mục, sửa danh mục, tìm kiếm, lọc.</w:t>
                   </w:r>
                 </w:p>
@@ -6710,10 +6749,40 @@
         <w:spacing w:line="276" w:lineRule="auto"/>
         <w:rPr>
           <w:rFonts w:asciiTheme="majorHAnsi" w:hAnsiTheme="majorHAnsi" w:cstheme="majorHAnsi"/>
+          <w:sz w:val="26"/>
+          <w:szCs w:val="26"/>
+          <w:lang w:val="en-US"/>
+        </w:rPr>
+      </w:pPr>
+    </w:p>
+    <w:p>
+      <w:pPr>
+        <w:rPr>
+          <w:rFonts w:asciiTheme="majorHAnsi" w:hAnsiTheme="majorHAnsi" w:cstheme="majorHAnsi"/>
           <w:b/>
           <w:bCs/>
           <w:sz w:val="26"/>
           <w:szCs w:val="26"/>
+          <w:lang w:val="fr-FR"/>
+        </w:rPr>
+      </w:pPr>
+      <w:r>
+        <w:br w:type="page"/>
+      </w:r>
+    </w:p>
+    <w:p>
+      <w:pPr>
+        <w:pStyle w:val="Heading2"/>
+      </w:pPr>
+      <w:r>
+        <w:lastRenderedPageBreak/>
+        <w:t>4. Hình ảnh website</w:t>
+      </w:r>
+    </w:p>
+    <w:p>
+      <w:pPr>
+        <w:rPr>
+          <w:lang w:val="fr-FR"/>
         </w:rPr>
       </w:pPr>
     </w:p>
@@ -6724,8 +6793,334 @@
           <w:rFonts w:asciiTheme="majorHAnsi" w:hAnsiTheme="majorHAnsi" w:cstheme="majorHAnsi"/>
           <w:sz w:val="26"/>
           <w:szCs w:val="26"/>
+          <w:lang w:val="en-US"/>
         </w:rPr>
       </w:pPr>
+      <w:r>
+        <w:rPr>
+          <w:rFonts w:asciiTheme="majorHAnsi" w:hAnsiTheme="majorHAnsi" w:cstheme="majorHAnsi"/>
+          <w:sz w:val="26"/>
+          <w:szCs w:val="26"/>
+          <w:lang w:val="en-US"/>
+        </w:rPr>
+        <w:drawing>
+          <wp:inline distT="0" distB="0" distL="0" distR="0" wp14:anchorId="57396A81" wp14:editId="598B5026">
+            <wp:extent cx="5731510" cy="2881630"/>
+            <wp:effectExtent l="0" t="0" r="2540" b="0"/>
+            <wp:docPr id="1051021004" name="Picture 1"/>
+            <wp:cNvGraphicFramePr>
+              <a:graphicFrameLocks xmlns:a="http://schemas.openxmlformats.org/drawingml/2006/main" noChangeAspect="1"/>
+            </wp:cNvGraphicFramePr>
+            <a:graphic xmlns:a="http://schemas.openxmlformats.org/drawingml/2006/main">
+              <a:graphicData uri="http://schemas.openxmlformats.org/drawingml/2006/picture">
+                <pic:pic xmlns:pic="http://schemas.openxmlformats.org/drawingml/2006/picture">
+                  <pic:nvPicPr>
+                    <pic:cNvPr id="1051021004" name=""/>
+                    <pic:cNvPicPr/>
+                  </pic:nvPicPr>
+                  <pic:blipFill>
+                    <a:blip r:embed="rId7"/>
+                    <a:stretch>
+                      <a:fillRect/>
+                    </a:stretch>
+                  </pic:blipFill>
+                  <pic:spPr>
+                    <a:xfrm>
+                      <a:off x="0" y="0"/>
+                      <a:ext cx="5731510" cy="2881630"/>
+                    </a:xfrm>
+                    <a:prstGeom prst="rect">
+                      <a:avLst/>
+                    </a:prstGeom>
+                  </pic:spPr>
+                </pic:pic>
+              </a:graphicData>
+            </a:graphic>
+          </wp:inline>
+        </w:drawing>
+      </w:r>
+      <w:r>
+        <w:rPr>
+          <w:rFonts w:asciiTheme="majorHAnsi" w:hAnsiTheme="majorHAnsi" w:cstheme="majorHAnsi"/>
+          <w:sz w:val="26"/>
+          <w:szCs w:val="26"/>
+          <w:lang w:val="en-US"/>
+        </w:rPr>
+        <w:drawing>
+          <wp:inline distT="0" distB="0" distL="0" distR="0" wp14:anchorId="4E7A4E75" wp14:editId="6D01BDE2">
+            <wp:extent cx="5731510" cy="2881630"/>
+            <wp:effectExtent l="0" t="0" r="2540" b="0"/>
+            <wp:docPr id="1071904467" name="Picture 1"/>
+            <wp:cNvGraphicFramePr>
+              <a:graphicFrameLocks xmlns:a="http://schemas.openxmlformats.org/drawingml/2006/main" noChangeAspect="1"/>
+            </wp:cNvGraphicFramePr>
+            <a:graphic xmlns:a="http://schemas.openxmlformats.org/drawingml/2006/main">
+              <a:graphicData uri="http://schemas.openxmlformats.org/drawingml/2006/picture">
+                <pic:pic xmlns:pic="http://schemas.openxmlformats.org/drawingml/2006/picture">
+                  <pic:nvPicPr>
+                    <pic:cNvPr id="1071904467" name=""/>
+                    <pic:cNvPicPr/>
+                  </pic:nvPicPr>
+                  <pic:blipFill>
+                    <a:blip r:embed="rId8"/>
+                    <a:stretch>
+                      <a:fillRect/>
+                    </a:stretch>
+                  </pic:blipFill>
+                  <pic:spPr>
+                    <a:xfrm>
+                      <a:off x="0" y="0"/>
+                      <a:ext cx="5731510" cy="2881630"/>
+                    </a:xfrm>
+                    <a:prstGeom prst="rect">
+                      <a:avLst/>
+                    </a:prstGeom>
+                  </pic:spPr>
+                </pic:pic>
+              </a:graphicData>
+            </a:graphic>
+          </wp:inline>
+        </w:drawing>
+      </w:r>
+      <w:r>
+        <w:rPr>
+          <w:rFonts w:asciiTheme="majorHAnsi" w:hAnsiTheme="majorHAnsi" w:cstheme="majorHAnsi"/>
+          <w:sz w:val="26"/>
+          <w:szCs w:val="26"/>
+          <w:lang w:val="en-US"/>
+        </w:rPr>
+        <w:lastRenderedPageBreak/>
+        <w:drawing>
+          <wp:inline distT="0" distB="0" distL="0" distR="0" wp14:anchorId="0E1D3F91" wp14:editId="20509F01">
+            <wp:extent cx="5731510" cy="2881630"/>
+            <wp:effectExtent l="0" t="0" r="2540" b="0"/>
+            <wp:docPr id="152409591" name="Picture 1"/>
+            <wp:cNvGraphicFramePr>
+              <a:graphicFrameLocks xmlns:a="http://schemas.openxmlformats.org/drawingml/2006/main" noChangeAspect="1"/>
+            </wp:cNvGraphicFramePr>
+            <a:graphic xmlns:a="http://schemas.openxmlformats.org/drawingml/2006/main">
+              <a:graphicData uri="http://schemas.openxmlformats.org/drawingml/2006/picture">
+                <pic:pic xmlns:pic="http://schemas.openxmlformats.org/drawingml/2006/picture">
+                  <pic:nvPicPr>
+                    <pic:cNvPr id="152409591" name=""/>
+                    <pic:cNvPicPr/>
+                  </pic:nvPicPr>
+                  <pic:blipFill>
+                    <a:blip r:embed="rId9"/>
+                    <a:stretch>
+                      <a:fillRect/>
+                    </a:stretch>
+                  </pic:blipFill>
+                  <pic:spPr>
+                    <a:xfrm>
+                      <a:off x="0" y="0"/>
+                      <a:ext cx="5731510" cy="2881630"/>
+                    </a:xfrm>
+                    <a:prstGeom prst="rect">
+                      <a:avLst/>
+                    </a:prstGeom>
+                  </pic:spPr>
+                </pic:pic>
+              </a:graphicData>
+            </a:graphic>
+          </wp:inline>
+        </w:drawing>
+      </w:r>
+      <w:r>
+        <w:rPr>
+          <w:rFonts w:asciiTheme="majorHAnsi" w:hAnsiTheme="majorHAnsi" w:cstheme="majorHAnsi"/>
+          <w:sz w:val="26"/>
+          <w:szCs w:val="26"/>
+          <w:lang w:val="en-US"/>
+        </w:rPr>
+        <w:drawing>
+          <wp:inline distT="0" distB="0" distL="0" distR="0" wp14:anchorId="43302748" wp14:editId="296263EA">
+            <wp:extent cx="5731510" cy="2881630"/>
+            <wp:effectExtent l="0" t="0" r="2540" b="0"/>
+            <wp:docPr id="145914398" name="Picture 1"/>
+            <wp:cNvGraphicFramePr>
+              <a:graphicFrameLocks xmlns:a="http://schemas.openxmlformats.org/drawingml/2006/main" noChangeAspect="1"/>
+            </wp:cNvGraphicFramePr>
+            <a:graphic xmlns:a="http://schemas.openxmlformats.org/drawingml/2006/main">
+              <a:graphicData uri="http://schemas.openxmlformats.org/drawingml/2006/picture">
+                <pic:pic xmlns:pic="http://schemas.openxmlformats.org/drawingml/2006/picture">
+                  <pic:nvPicPr>
+                    <pic:cNvPr id="145914398" name=""/>
+                    <pic:cNvPicPr/>
+                  </pic:nvPicPr>
+                  <pic:blipFill>
+                    <a:blip r:embed="rId10"/>
+                    <a:stretch>
+                      <a:fillRect/>
+                    </a:stretch>
+                  </pic:blipFill>
+                  <pic:spPr>
+                    <a:xfrm>
+                      <a:off x="0" y="0"/>
+                      <a:ext cx="5731510" cy="2881630"/>
+                    </a:xfrm>
+                    <a:prstGeom prst="rect">
+                      <a:avLst/>
+                    </a:prstGeom>
+                  </pic:spPr>
+                </pic:pic>
+              </a:graphicData>
+            </a:graphic>
+          </wp:inline>
+        </w:drawing>
+      </w:r>
+      <w:r>
+        <w:rPr>
+          <w:rFonts w:asciiTheme="majorHAnsi" w:hAnsiTheme="majorHAnsi" w:cstheme="majorHAnsi"/>
+          <w:sz w:val="26"/>
+          <w:szCs w:val="26"/>
+          <w:lang w:val="en-US"/>
+        </w:rPr>
+        <w:drawing>
+          <wp:inline distT="0" distB="0" distL="0" distR="0" wp14:anchorId="2189216A" wp14:editId="565915A0">
+            <wp:extent cx="5731510" cy="2881630"/>
+            <wp:effectExtent l="0" t="0" r="2540" b="0"/>
+            <wp:docPr id="78672925" name="Picture 1"/>
+            <wp:cNvGraphicFramePr>
+              <a:graphicFrameLocks xmlns:a="http://schemas.openxmlformats.org/drawingml/2006/main" noChangeAspect="1"/>
+            </wp:cNvGraphicFramePr>
+            <a:graphic xmlns:a="http://schemas.openxmlformats.org/drawingml/2006/main">
+              <a:graphicData uri="http://schemas.openxmlformats.org/drawingml/2006/picture">
+                <pic:pic xmlns:pic="http://schemas.openxmlformats.org/drawingml/2006/picture">
+                  <pic:nvPicPr>
+                    <pic:cNvPr id="78672925" name=""/>
+                    <pic:cNvPicPr/>
+                  </pic:nvPicPr>
+                  <pic:blipFill>
+                    <a:blip r:embed="rId11"/>
+                    <a:stretch>
+                      <a:fillRect/>
+                    </a:stretch>
+                  </pic:blipFill>
+                  <pic:spPr>
+                    <a:xfrm>
+                      <a:off x="0" y="0"/>
+                      <a:ext cx="5731510" cy="2881630"/>
+                    </a:xfrm>
+                    <a:prstGeom prst="rect">
+                      <a:avLst/>
+                    </a:prstGeom>
+                  </pic:spPr>
+                </pic:pic>
+              </a:graphicData>
+            </a:graphic>
+          </wp:inline>
+        </w:drawing>
+      </w:r>
+    </w:p>
+    <w:p>
+      <w:pPr>
+        <w:spacing w:line="276" w:lineRule="auto"/>
+        <w:rPr>
+          <w:rFonts w:asciiTheme="majorHAnsi" w:hAnsiTheme="majorHAnsi" w:cstheme="majorHAnsi"/>
+          <w:sz w:val="26"/>
+          <w:szCs w:val="26"/>
+          <w:lang w:val="en-US"/>
+        </w:rPr>
+      </w:pPr>
+      <w:r>
+        <w:rPr>
+          <w:rFonts w:asciiTheme="majorHAnsi" w:hAnsiTheme="majorHAnsi" w:cstheme="majorHAnsi"/>
+          <w:sz w:val="26"/>
+          <w:szCs w:val="26"/>
+          <w:lang w:val="en-US"/>
+        </w:rPr>
+        <w:lastRenderedPageBreak/>
+        <w:drawing>
+          <wp:inline distT="0" distB="0" distL="0" distR="0" wp14:anchorId="56340DBE" wp14:editId="14200611">
+            <wp:extent cx="5731510" cy="2881630"/>
+            <wp:effectExtent l="0" t="0" r="2540" b="0"/>
+            <wp:docPr id="30213104" name="Picture 1"/>
+            <wp:cNvGraphicFramePr>
+              <a:graphicFrameLocks xmlns:a="http://schemas.openxmlformats.org/drawingml/2006/main" noChangeAspect="1"/>
+            </wp:cNvGraphicFramePr>
+            <a:graphic xmlns:a="http://schemas.openxmlformats.org/drawingml/2006/main">
+              <a:graphicData uri="http://schemas.openxmlformats.org/drawingml/2006/picture">
+                <pic:pic xmlns:pic="http://schemas.openxmlformats.org/drawingml/2006/picture">
+                  <pic:nvPicPr>
+                    <pic:cNvPr id="30213104" name=""/>
+                    <pic:cNvPicPr/>
+                  </pic:nvPicPr>
+                  <pic:blipFill>
+                    <a:blip r:embed="rId12"/>
+                    <a:stretch>
+                      <a:fillRect/>
+                    </a:stretch>
+                  </pic:blipFill>
+                  <pic:spPr>
+                    <a:xfrm>
+                      <a:off x="0" y="0"/>
+                      <a:ext cx="5731510" cy="2881630"/>
+                    </a:xfrm>
+                    <a:prstGeom prst="rect">
+                      <a:avLst/>
+                    </a:prstGeom>
+                  </pic:spPr>
+                </pic:pic>
+              </a:graphicData>
+            </a:graphic>
+          </wp:inline>
+        </w:drawing>
+      </w:r>
+    </w:p>
+    <w:p>
+      <w:pPr>
+        <w:spacing w:line="276" w:lineRule="auto"/>
+        <w:rPr>
+          <w:rFonts w:asciiTheme="majorHAnsi" w:hAnsiTheme="majorHAnsi" w:cstheme="majorHAnsi"/>
+          <w:sz w:val="26"/>
+          <w:szCs w:val="26"/>
+          <w:lang w:val="en-US"/>
+        </w:rPr>
+      </w:pPr>
+      <w:r>
+        <w:rPr>
+          <w:rFonts w:asciiTheme="majorHAnsi" w:hAnsiTheme="majorHAnsi" w:cstheme="majorHAnsi"/>
+          <w:sz w:val="26"/>
+          <w:szCs w:val="26"/>
+          <w:lang w:val="en-US"/>
+        </w:rPr>
+        <w:drawing>
+          <wp:inline distT="0" distB="0" distL="0" distR="0" wp14:anchorId="08F9FBF7" wp14:editId="7E216A89">
+            <wp:extent cx="5731510" cy="2881630"/>
+            <wp:effectExtent l="0" t="0" r="2540" b="0"/>
+            <wp:docPr id="975108300" name="Picture 1"/>
+            <wp:cNvGraphicFramePr>
+              <a:graphicFrameLocks xmlns:a="http://schemas.openxmlformats.org/drawingml/2006/main" noChangeAspect="1"/>
+            </wp:cNvGraphicFramePr>
+            <a:graphic xmlns:a="http://schemas.openxmlformats.org/drawingml/2006/main">
+              <a:graphicData uri="http://schemas.openxmlformats.org/drawingml/2006/picture">
+                <pic:pic xmlns:pic="http://schemas.openxmlformats.org/drawingml/2006/picture">
+                  <pic:nvPicPr>
+                    <pic:cNvPr id="975108300" name=""/>
+                    <pic:cNvPicPr/>
+                  </pic:nvPicPr>
+                  <pic:blipFill>
+                    <a:blip r:embed="rId13"/>
+                    <a:stretch>
+                      <a:fillRect/>
+                    </a:stretch>
+                  </pic:blipFill>
+                  <pic:spPr>
+                    <a:xfrm>
+                      <a:off x="0" y="0"/>
+                      <a:ext cx="5731510" cy="2881630"/>
+                    </a:xfrm>
+                    <a:prstGeom prst="rect">
+                      <a:avLst/>
+                    </a:prstGeom>
+                  </pic:spPr>
+                </pic:pic>
+              </a:graphicData>
+            </a:graphic>
+          </wp:inline>
+        </w:drawing>
+      </w:r>
     </w:p>
     <w:sectPr>
       <w:pgSz w:w="11906" w:h="16838"/>
@@ -8546,6 +8941,7 @@
   <w:style w:type="character" w:default="1" w:styleId="DefaultParagraphFont">
     <w:name w:val="Default Paragraph Font"/>
     <w:uiPriority w:val="1"/>
+    <w:semiHidden/>
     <w:unhideWhenUsed/>
   </w:style>
   <w:style w:type="table" w:default="1" w:styleId="TableNormal">

</xml_diff>